<commit_message>
Add linux command "ln"
</commit_message>
<xml_diff>
--- a/Linux/Linux-command.docx
+++ b/Linux/Linux-command.docx
@@ -542,7 +542,6 @@
     <w:p>
       <w:pPr>
         <w:rPr>
-          <w:rFonts w:hint="eastAsia"/>
           <w:color w:val="000000" w:themeColor="text1"/>
         </w:rPr>
       </w:pPr>
@@ -556,7 +555,6 @@
         </w:numPr>
         <w:ind w:leftChars="0"/>
         <w:rPr>
-          <w:rFonts w:hint="eastAsia"/>
           <w:color w:val="000000" w:themeColor="text1"/>
         </w:rPr>
       </w:pPr>
@@ -591,7 +589,6 @@
         </w:numPr>
         <w:ind w:leftChars="0"/>
         <w:rPr>
-          <w:rFonts w:hint="eastAsia"/>
           <w:color w:val="000000" w:themeColor="text1"/>
         </w:rPr>
       </w:pPr>
@@ -632,7 +629,6 @@
         </w:numPr>
         <w:ind w:leftChars="0"/>
         <w:rPr>
-          <w:rFonts w:hint="eastAsia"/>
           <w:color w:val="000000" w:themeColor="text1"/>
         </w:rPr>
       </w:pPr>
@@ -672,7 +668,6 @@
         </w:numPr>
         <w:ind w:leftChars="0"/>
         <w:rPr>
-          <w:rFonts w:hint="eastAsia"/>
           <w:color w:val="000000" w:themeColor="text1"/>
         </w:rPr>
       </w:pPr>
@@ -707,7 +702,6 @@
         </w:numPr>
         <w:ind w:leftChars="0"/>
         <w:rPr>
-          <w:rFonts w:hint="eastAsia"/>
           <w:color w:val="000000" w:themeColor="text1"/>
         </w:rPr>
       </w:pPr>
@@ -741,7 +735,6 @@
         </w:numPr>
         <w:ind w:leftChars="0"/>
         <w:rPr>
-          <w:rFonts w:hint="eastAsia"/>
           <w:color w:val="000000" w:themeColor="text1"/>
         </w:rPr>
       </w:pPr>
@@ -1236,8 +1229,6 @@
         </w:rPr>
         <w:t xml:space="preserve"> </w:t>
       </w:r>
-      <w:bookmarkStart w:id="0" w:name="_GoBack"/>
-      <w:bookmarkEnd w:id="0"/>
     </w:p>
     <w:p>
       <w:pPr>
@@ -1248,7 +1239,6 @@
         </w:numPr>
         <w:ind w:leftChars="0"/>
         <w:rPr>
-          <w:rFonts w:hint="eastAsia"/>
           <w:color w:val="000000" w:themeColor="text1"/>
         </w:rPr>
       </w:pPr>
@@ -2662,6 +2652,7 @@
         </w:numPr>
         <w:ind w:leftChars="0"/>
         <w:rPr>
+          <w:rFonts w:hint="eastAsia"/>
           <w:color w:val="000000" w:themeColor="text1"/>
         </w:rPr>
       </w:pPr>
@@ -2707,6 +2698,451 @@
         </w:rPr>
         <w:t>)</w:t>
       </w:r>
+    </w:p>
+    <w:p>
+      <w:pPr>
+        <w:rPr>
+          <w:rFonts w:hint="eastAsia"/>
+          <w:color w:val="000000" w:themeColor="text1"/>
+        </w:rPr>
+      </w:pPr>
+    </w:p>
+    <w:p>
+      <w:pPr>
+        <w:pStyle w:val="a3"/>
+        <w:numPr>
+          <w:ilvl w:val="0"/>
+          <w:numId w:val="6"/>
+        </w:numPr>
+        <w:ind w:leftChars="0"/>
+        <w:rPr>
+          <w:rFonts w:hint="eastAsia"/>
+          <w:color w:val="000000" w:themeColor="text1"/>
+        </w:rPr>
+      </w:pPr>
+      <w:r>
+        <w:rPr>
+          <w:rFonts w:hint="eastAsia"/>
+          <w:color w:val="000000" w:themeColor="text1"/>
+        </w:rPr>
+        <w:t>ln</w:t>
+      </w:r>
+    </w:p>
+    <w:p>
+      <w:pPr>
+        <w:pStyle w:val="a3"/>
+        <w:numPr>
+          <w:ilvl w:val="0"/>
+          <w:numId w:val="16"/>
+        </w:numPr>
+        <w:ind w:leftChars="0"/>
+        <w:rPr>
+          <w:rFonts w:hint="eastAsia"/>
+          <w:color w:val="000000" w:themeColor="text1"/>
+        </w:rPr>
+      </w:pPr>
+      <w:r>
+        <w:rPr>
+          <w:rFonts w:hint="eastAsia"/>
+          <w:color w:val="000000" w:themeColor="text1"/>
+        </w:rPr>
+        <w:t>指向同一</w:t>
+      </w:r>
+      <w:proofErr w:type="gramStart"/>
+      <w:r>
+        <w:rPr>
+          <w:rFonts w:hint="eastAsia"/>
+          <w:color w:val="000000" w:themeColor="text1"/>
+        </w:rPr>
+        <w:t>個</w:t>
+      </w:r>
+      <w:proofErr w:type="gramEnd"/>
+      <w:r>
+        <w:rPr>
+          <w:rFonts w:hint="eastAsia"/>
+          <w:color w:val="000000" w:themeColor="text1"/>
+        </w:rPr>
+        <w:t>檔案</w:t>
+      </w:r>
+    </w:p>
+    <w:p>
+      <w:pPr>
+        <w:pStyle w:val="a3"/>
+        <w:ind w:leftChars="0"/>
+        <w:rPr>
+          <w:rFonts w:hint="eastAsia"/>
+          <w:color w:val="000000" w:themeColor="text1"/>
+        </w:rPr>
+      </w:pPr>
+      <w:r>
+        <w:rPr>
+          <w:rFonts w:hint="eastAsia"/>
+          <w:color w:val="000000" w:themeColor="text1"/>
+        </w:rPr>
+        <w:t>原始檔</w:t>
+      </w:r>
+      <w:r>
+        <w:rPr>
+          <w:rFonts w:hint="eastAsia"/>
+          <w:color w:val="000000" w:themeColor="text1"/>
+        </w:rPr>
+        <w:t>: test.sh</w:t>
+      </w:r>
+    </w:p>
+    <w:p>
+      <w:pPr>
+        <w:pStyle w:val="a3"/>
+        <w:ind w:leftChars="0"/>
+        <w:rPr>
+          <w:rFonts w:hint="eastAsia"/>
+          <w:color w:val="000000" w:themeColor="text1"/>
+        </w:rPr>
+      </w:pPr>
+      <w:proofErr w:type="gramStart"/>
+      <w:r>
+        <w:rPr>
+          <w:rFonts w:hint="eastAsia"/>
+          <w:color w:val="000000" w:themeColor="text1"/>
+        </w:rPr>
+        <w:t>Link :</w:t>
+      </w:r>
+      <w:proofErr w:type="gramEnd"/>
+      <w:r>
+        <w:rPr>
+          <w:rFonts w:hint="eastAsia"/>
+          <w:color w:val="000000" w:themeColor="text1"/>
+        </w:rPr>
+        <w:t xml:space="preserve">   ln test.sh &lt;filename(not exist)&gt;</w:t>
+      </w:r>
+    </w:p>
+    <w:p>
+      <w:pPr>
+        <w:pStyle w:val="a3"/>
+        <w:ind w:leftChars="0"/>
+        <w:rPr>
+          <w:color w:val="000000" w:themeColor="text1"/>
+        </w:rPr>
+      </w:pPr>
+      <w:r>
+        <w:rPr>
+          <w:color w:val="000000" w:themeColor="text1"/>
+        </w:rPr>
+        <w:t>C</w:t>
+      </w:r>
+      <w:r>
+        <w:rPr>
+          <w:rFonts w:hint="eastAsia"/>
+          <w:color w:val="000000" w:themeColor="text1"/>
+        </w:rPr>
+        <w:t>heck: ln -</w:t>
+      </w:r>
+      <w:proofErr w:type="spellStart"/>
+      <w:r>
+        <w:rPr>
+          <w:rFonts w:hint="eastAsia"/>
+          <w:color w:val="000000" w:themeColor="text1"/>
+        </w:rPr>
+        <w:t>i</w:t>
+      </w:r>
+      <w:proofErr w:type="spellEnd"/>
+      <w:r>
+        <w:rPr>
+          <w:rFonts w:hint="eastAsia"/>
+          <w:color w:val="000000" w:themeColor="text1"/>
+        </w:rPr>
+        <w:t xml:space="preserve"> &lt;filename&gt;</w:t>
+      </w:r>
+      <w:r>
+        <w:rPr>
+          <w:rFonts w:hint="eastAsia"/>
+          <w:color w:val="000000" w:themeColor="text1"/>
+        </w:rPr>
+        <w:t xml:space="preserve"> #ID</w:t>
+      </w:r>
+      <w:r>
+        <w:rPr>
+          <w:rFonts w:hint="eastAsia"/>
+          <w:color w:val="000000" w:themeColor="text1"/>
+        </w:rPr>
+        <w:t>會一樣</w:t>
+      </w:r>
+    </w:p>
+    <w:p>
+      <w:pPr>
+        <w:pStyle w:val="a3"/>
+        <w:numPr>
+          <w:ilvl w:val="0"/>
+          <w:numId w:val="16"/>
+        </w:numPr>
+        <w:ind w:leftChars="0"/>
+        <w:rPr>
+          <w:rFonts w:hint="eastAsia"/>
+          <w:color w:val="000000" w:themeColor="text1"/>
+        </w:rPr>
+      </w:pPr>
+      <w:r>
+        <w:rPr>
+          <w:rFonts w:hint="eastAsia"/>
+          <w:color w:val="000000" w:themeColor="text1"/>
+        </w:rPr>
+        <w:t>Link</w:t>
+      </w:r>
+      <w:r>
+        <w:rPr>
+          <w:rFonts w:hint="eastAsia"/>
+          <w:color w:val="000000" w:themeColor="text1"/>
+        </w:rPr>
+        <w:t>到某個檔案</w:t>
+      </w:r>
+    </w:p>
+    <w:p>
+      <w:pPr>
+        <w:pStyle w:val="a3"/>
+        <w:ind w:leftChars="0"/>
+        <w:rPr>
+          <w:rFonts w:hint="eastAsia"/>
+          <w:color w:val="000000" w:themeColor="text1"/>
+        </w:rPr>
+      </w:pPr>
+      <w:r>
+        <w:rPr>
+          <w:rFonts w:hint="eastAsia"/>
+          <w:color w:val="000000" w:themeColor="text1"/>
+        </w:rPr>
+        <w:t>原始檔</w:t>
+      </w:r>
+      <w:r>
+        <w:rPr>
+          <w:rFonts w:hint="eastAsia"/>
+          <w:color w:val="000000" w:themeColor="text1"/>
+        </w:rPr>
+        <w:t>: test.sh</w:t>
+      </w:r>
+    </w:p>
+    <w:p>
+      <w:pPr>
+        <w:pStyle w:val="a3"/>
+        <w:ind w:leftChars="0"/>
+        <w:rPr>
+          <w:rFonts w:hint="eastAsia"/>
+          <w:color w:val="000000" w:themeColor="text1"/>
+        </w:rPr>
+      </w:pPr>
+      <w:proofErr w:type="gramStart"/>
+      <w:r>
+        <w:rPr>
+          <w:rFonts w:hint="eastAsia"/>
+          <w:color w:val="000000" w:themeColor="text1"/>
+        </w:rPr>
+        <w:t>Link :</w:t>
+      </w:r>
+      <w:proofErr w:type="gramEnd"/>
+      <w:r>
+        <w:rPr>
+          <w:rFonts w:hint="eastAsia"/>
+          <w:color w:val="000000" w:themeColor="text1"/>
+        </w:rPr>
+        <w:t xml:space="preserve">   ln test.sh &lt;filename(not exist)&gt;</w:t>
+      </w:r>
+    </w:p>
+    <w:p>
+      <w:pPr>
+        <w:pStyle w:val="a3"/>
+        <w:ind w:leftChars="0"/>
+        <w:rPr>
+          <w:rFonts w:hint="eastAsia"/>
+          <w:color w:val="000000" w:themeColor="text1"/>
+        </w:rPr>
+      </w:pPr>
+      <w:r>
+        <w:rPr>
+          <w:color w:val="000000" w:themeColor="text1"/>
+        </w:rPr>
+        <w:t>C</w:t>
+      </w:r>
+      <w:r>
+        <w:rPr>
+          <w:rFonts w:hint="eastAsia"/>
+          <w:color w:val="000000" w:themeColor="text1"/>
+        </w:rPr>
+        <w:t>heck: ln -</w:t>
+      </w:r>
+      <w:proofErr w:type="spellStart"/>
+      <w:r>
+        <w:rPr>
+          <w:rFonts w:hint="eastAsia"/>
+          <w:color w:val="000000" w:themeColor="text1"/>
+        </w:rPr>
+        <w:t>i</w:t>
+      </w:r>
+      <w:proofErr w:type="spellEnd"/>
+      <w:r>
+        <w:rPr>
+          <w:rFonts w:hint="eastAsia"/>
+          <w:color w:val="000000" w:themeColor="text1"/>
+        </w:rPr>
+        <w:t xml:space="preserve"> &lt;filename&gt; #ID</w:t>
+      </w:r>
+      <w:r>
+        <w:rPr>
+          <w:rFonts w:hint="eastAsia"/>
+          <w:color w:val="000000" w:themeColor="text1"/>
+        </w:rPr>
+        <w:t>不</w:t>
+      </w:r>
+      <w:r>
+        <w:rPr>
+          <w:rFonts w:hint="eastAsia"/>
+          <w:color w:val="000000" w:themeColor="text1"/>
+        </w:rPr>
+        <w:t>一樣</w:t>
+      </w:r>
+      <w:r>
+        <w:rPr>
+          <w:rFonts w:hint="eastAsia"/>
+          <w:color w:val="000000" w:themeColor="text1"/>
+        </w:rPr>
+        <w:t xml:space="preserve">, </w:t>
+      </w:r>
+      <w:r>
+        <w:rPr>
+          <w:rFonts w:hint="eastAsia"/>
+          <w:color w:val="000000" w:themeColor="text1"/>
+        </w:rPr>
+        <w:t>可以</w:t>
+      </w:r>
+      <w:r>
+        <w:rPr>
+          <w:rFonts w:hint="eastAsia"/>
+          <w:color w:val="000000" w:themeColor="text1"/>
+        </w:rPr>
+        <w:t>replace</w:t>
+      </w:r>
+    </w:p>
+    <w:p>
+      <w:pPr>
+        <w:rPr>
+          <w:rFonts w:hint="eastAsia"/>
+          <w:color w:val="000000" w:themeColor="text1"/>
+        </w:rPr>
+      </w:pPr>
+      <w:r>
+        <w:rPr>
+          <w:rFonts w:hint="eastAsia"/>
+          <w:color w:val="000000" w:themeColor="text1"/>
+        </w:rPr>
+        <w:t xml:space="preserve">&lt;Note&gt; </w:t>
+      </w:r>
+      <w:r>
+        <w:rPr>
+          <w:rFonts w:hint="eastAsia"/>
+          <w:color w:val="000000" w:themeColor="text1"/>
+        </w:rPr>
+        <w:t>若安裝兩個版本</w:t>
+      </w:r>
+      <w:r>
+        <w:rPr>
+          <w:rFonts w:hint="eastAsia"/>
+          <w:color w:val="000000" w:themeColor="text1"/>
+        </w:rPr>
+        <w:t>python</w:t>
+      </w:r>
+      <w:r>
+        <w:rPr>
+          <w:rFonts w:hint="eastAsia"/>
+          <w:color w:val="000000" w:themeColor="text1"/>
+        </w:rPr>
+        <w:t>可使用以下來更改預設版本</w:t>
+      </w:r>
+    </w:p>
+    <w:p>
+      <w:pPr>
+        <w:pStyle w:val="a3"/>
+        <w:ind w:leftChars="0"/>
+        <w:rPr>
+          <w:color w:val="000000" w:themeColor="text1"/>
+        </w:rPr>
+      </w:pPr>
+      <w:r>
+        <w:rPr>
+          <w:rFonts w:hint="eastAsia"/>
+          <w:color w:val="000000" w:themeColor="text1"/>
+        </w:rPr>
+        <w:t xml:space="preserve">   </w:t>
+      </w:r>
+      <w:r>
+        <w:rPr>
+          <w:color w:val="000000" w:themeColor="text1"/>
+        </w:rPr>
+        <w:t>ln -s</w:t>
+      </w:r>
+      <w:bookmarkStart w:id="0" w:name="_GoBack"/>
+      <w:bookmarkEnd w:id="0"/>
+      <w:r>
+        <w:rPr>
+          <w:color w:val="000000" w:themeColor="text1"/>
+        </w:rPr>
+        <w:t xml:space="preserve"> /</w:t>
+      </w:r>
+      <w:proofErr w:type="spellStart"/>
+      <w:r>
+        <w:rPr>
+          <w:color w:val="000000" w:themeColor="text1"/>
+        </w:rPr>
+        <w:t>usr</w:t>
+      </w:r>
+      <w:proofErr w:type="spellEnd"/>
+      <w:r>
+        <w:rPr>
+          <w:color w:val="000000" w:themeColor="text1"/>
+        </w:rPr>
+        <w:t>/bin/python3.5&lt;</w:t>
+      </w:r>
+      <w:r>
+        <w:rPr>
+          <w:rFonts w:hint="eastAsia"/>
+          <w:color w:val="000000" w:themeColor="text1"/>
+        </w:rPr>
+        <w:t>欲設為預設的版本</w:t>
+      </w:r>
+      <w:r>
+        <w:rPr>
+          <w:color w:val="000000" w:themeColor="text1"/>
+        </w:rPr>
+        <w:t>&gt;</w:t>
+      </w:r>
+      <w:r>
+        <w:rPr>
+          <w:rFonts w:hint="eastAsia"/>
+          <w:color w:val="000000" w:themeColor="text1"/>
+        </w:rPr>
+        <w:t xml:space="preserve"> /</w:t>
+      </w:r>
+      <w:proofErr w:type="spellStart"/>
+      <w:r>
+        <w:rPr>
+          <w:rFonts w:hint="eastAsia"/>
+          <w:color w:val="000000" w:themeColor="text1"/>
+        </w:rPr>
+        <w:t>usr</w:t>
+      </w:r>
+      <w:proofErr w:type="spellEnd"/>
+      <w:r>
+        <w:rPr>
+          <w:rFonts w:hint="eastAsia"/>
+          <w:color w:val="000000" w:themeColor="text1"/>
+        </w:rPr>
+        <w:t>/bin/python</w:t>
+      </w:r>
+    </w:p>
+    <w:p>
+      <w:pPr>
+        <w:pStyle w:val="a3"/>
+        <w:ind w:leftChars="0"/>
+        <w:rPr>
+          <w:color w:val="000000" w:themeColor="text1"/>
+        </w:rPr>
+      </w:pPr>
     </w:p>
     <w:sectPr>
       <w:pgSz w:w="11906" w:h="16838"/>
@@ -2834,6 +3270,119 @@
     </w:lvl>
   </w:abstractNum>
   <w:abstractNum w:abstractNumId="1">
+    <w:nsid w:val="13F26419"/>
+    <w:multiLevelType w:val="hybridMultilevel"/>
+    <w:tmpl w:val="DDD273B6"/>
+    <w:lvl w:ilvl="0" w:tplc="04090001">
+      <w:start w:val="1"/>
+      <w:numFmt w:val="bullet"/>
+      <w:lvlText w:val=""/>
+      <w:lvlJc w:val="left"/>
+      <w:pPr>
+        <w:ind w:left="480" w:hanging="480"/>
+      </w:pPr>
+      <w:rPr>
+        <w:rFonts w:ascii="Wingdings" w:hAnsi="Wingdings" w:hint="default"/>
+      </w:rPr>
+    </w:lvl>
+    <w:lvl w:ilvl="1" w:tplc="04090003" w:tentative="1">
+      <w:start w:val="1"/>
+      <w:numFmt w:val="bullet"/>
+      <w:lvlText w:val=""/>
+      <w:lvlJc w:val="left"/>
+      <w:pPr>
+        <w:ind w:left="960" w:hanging="480"/>
+      </w:pPr>
+      <w:rPr>
+        <w:rFonts w:ascii="Wingdings" w:hAnsi="Wingdings" w:hint="default"/>
+      </w:rPr>
+    </w:lvl>
+    <w:lvl w:ilvl="2" w:tplc="04090005" w:tentative="1">
+      <w:start w:val="1"/>
+      <w:numFmt w:val="bullet"/>
+      <w:lvlText w:val=""/>
+      <w:lvlJc w:val="left"/>
+      <w:pPr>
+        <w:ind w:left="1440" w:hanging="480"/>
+      </w:pPr>
+      <w:rPr>
+        <w:rFonts w:ascii="Wingdings" w:hAnsi="Wingdings" w:hint="default"/>
+      </w:rPr>
+    </w:lvl>
+    <w:lvl w:ilvl="3" w:tplc="04090001" w:tentative="1">
+      <w:start w:val="1"/>
+      <w:numFmt w:val="bullet"/>
+      <w:lvlText w:val=""/>
+      <w:lvlJc w:val="left"/>
+      <w:pPr>
+        <w:ind w:left="1920" w:hanging="480"/>
+      </w:pPr>
+      <w:rPr>
+        <w:rFonts w:ascii="Wingdings" w:hAnsi="Wingdings" w:hint="default"/>
+      </w:rPr>
+    </w:lvl>
+    <w:lvl w:ilvl="4" w:tplc="04090003" w:tentative="1">
+      <w:start w:val="1"/>
+      <w:numFmt w:val="bullet"/>
+      <w:lvlText w:val=""/>
+      <w:lvlJc w:val="left"/>
+      <w:pPr>
+        <w:ind w:left="2400" w:hanging="480"/>
+      </w:pPr>
+      <w:rPr>
+        <w:rFonts w:ascii="Wingdings" w:hAnsi="Wingdings" w:hint="default"/>
+      </w:rPr>
+    </w:lvl>
+    <w:lvl w:ilvl="5" w:tplc="04090005" w:tentative="1">
+      <w:start w:val="1"/>
+      <w:numFmt w:val="bullet"/>
+      <w:lvlText w:val=""/>
+      <w:lvlJc w:val="left"/>
+      <w:pPr>
+        <w:ind w:left="2880" w:hanging="480"/>
+      </w:pPr>
+      <w:rPr>
+        <w:rFonts w:ascii="Wingdings" w:hAnsi="Wingdings" w:hint="default"/>
+      </w:rPr>
+    </w:lvl>
+    <w:lvl w:ilvl="6" w:tplc="04090001" w:tentative="1">
+      <w:start w:val="1"/>
+      <w:numFmt w:val="bullet"/>
+      <w:lvlText w:val=""/>
+      <w:lvlJc w:val="left"/>
+      <w:pPr>
+        <w:ind w:left="3360" w:hanging="480"/>
+      </w:pPr>
+      <w:rPr>
+        <w:rFonts w:ascii="Wingdings" w:hAnsi="Wingdings" w:hint="default"/>
+      </w:rPr>
+    </w:lvl>
+    <w:lvl w:ilvl="7" w:tplc="04090003" w:tentative="1">
+      <w:start w:val="1"/>
+      <w:numFmt w:val="bullet"/>
+      <w:lvlText w:val=""/>
+      <w:lvlJc w:val="left"/>
+      <w:pPr>
+        <w:ind w:left="3840" w:hanging="480"/>
+      </w:pPr>
+      <w:rPr>
+        <w:rFonts w:ascii="Wingdings" w:hAnsi="Wingdings" w:hint="default"/>
+      </w:rPr>
+    </w:lvl>
+    <w:lvl w:ilvl="8" w:tplc="04090005" w:tentative="1">
+      <w:start w:val="1"/>
+      <w:numFmt w:val="bullet"/>
+      <w:lvlText w:val=""/>
+      <w:lvlJc w:val="left"/>
+      <w:pPr>
+        <w:ind w:left="4320" w:hanging="480"/>
+      </w:pPr>
+      <w:rPr>
+        <w:rFonts w:ascii="Wingdings" w:hAnsi="Wingdings" w:hint="default"/>
+      </w:rPr>
+    </w:lvl>
+  </w:abstractNum>
+  <w:abstractNum w:abstractNumId="2">
     <w:nsid w:val="16F90F7C"/>
     <w:multiLevelType w:val="hybridMultilevel"/>
     <w:tmpl w:val="7F4632C4"/>
@@ -2919,7 +3468,7 @@
       </w:pPr>
     </w:lvl>
   </w:abstractNum>
-  <w:abstractNum w:abstractNumId="2">
+  <w:abstractNum w:abstractNumId="3">
     <w:nsid w:val="1CC279F4"/>
     <w:multiLevelType w:val="hybridMultilevel"/>
     <w:tmpl w:val="CDBE660C"/>
@@ -3008,7 +3557,7 @@
       </w:pPr>
     </w:lvl>
   </w:abstractNum>
-  <w:abstractNum w:abstractNumId="3">
+  <w:abstractNum w:abstractNumId="4">
     <w:nsid w:val="1E9F0116"/>
     <w:multiLevelType w:val="hybridMultilevel"/>
     <w:tmpl w:val="BB484DFE"/>
@@ -3121,7 +3670,7 @@
       </w:rPr>
     </w:lvl>
   </w:abstractNum>
-  <w:abstractNum w:abstractNumId="4">
+  <w:abstractNum w:abstractNumId="5">
     <w:nsid w:val="23AA68B5"/>
     <w:multiLevelType w:val="hybridMultilevel"/>
     <w:tmpl w:val="590A36AA"/>
@@ -3207,7 +3756,7 @@
       </w:pPr>
     </w:lvl>
   </w:abstractNum>
-  <w:abstractNum w:abstractNumId="5">
+  <w:abstractNum w:abstractNumId="6">
     <w:nsid w:val="2F587DE3"/>
     <w:multiLevelType w:val="hybridMultilevel"/>
     <w:tmpl w:val="94FCEBA6"/>
@@ -3320,7 +3869,7 @@
       </w:rPr>
     </w:lvl>
   </w:abstractNum>
-  <w:abstractNum w:abstractNumId="6">
+  <w:abstractNum w:abstractNumId="7">
     <w:nsid w:val="36CE287E"/>
     <w:multiLevelType w:val="hybridMultilevel"/>
     <w:tmpl w:val="4022E90E"/>
@@ -3406,7 +3955,7 @@
       </w:pPr>
     </w:lvl>
   </w:abstractNum>
-  <w:abstractNum w:abstractNumId="7">
+  <w:abstractNum w:abstractNumId="8">
     <w:nsid w:val="42F621A9"/>
     <w:multiLevelType w:val="hybridMultilevel"/>
     <w:tmpl w:val="FD36CB6A"/>
@@ -3492,7 +4041,292 @@
       </w:pPr>
     </w:lvl>
   </w:abstractNum>
-  <w:abstractNum w:abstractNumId="8">
+  <w:abstractNum w:abstractNumId="9">
+    <w:nsid w:val="4C13308B"/>
+    <w:multiLevelType w:val="hybridMultilevel"/>
+    <w:tmpl w:val="08C0F542"/>
+    <w:lvl w:ilvl="0" w:tplc="0409000F">
+      <w:start w:val="1"/>
+      <w:numFmt w:val="decimal"/>
+      <w:lvlText w:val="%1."/>
+      <w:lvlJc w:val="left"/>
+      <w:pPr>
+        <w:ind w:left="480" w:hanging="480"/>
+      </w:pPr>
+    </w:lvl>
+    <w:lvl w:ilvl="1" w:tplc="04090019" w:tentative="1">
+      <w:start w:val="1"/>
+      <w:numFmt w:val="ideographTraditional"/>
+      <w:lvlText w:val="%2、"/>
+      <w:lvlJc w:val="left"/>
+      <w:pPr>
+        <w:ind w:left="960" w:hanging="480"/>
+      </w:pPr>
+    </w:lvl>
+    <w:lvl w:ilvl="2" w:tplc="0409001B" w:tentative="1">
+      <w:start w:val="1"/>
+      <w:numFmt w:val="lowerRoman"/>
+      <w:lvlText w:val="%3."/>
+      <w:lvlJc w:val="right"/>
+      <w:pPr>
+        <w:ind w:left="1440" w:hanging="480"/>
+      </w:pPr>
+    </w:lvl>
+    <w:lvl w:ilvl="3" w:tplc="0409000F" w:tentative="1">
+      <w:start w:val="1"/>
+      <w:numFmt w:val="decimal"/>
+      <w:lvlText w:val="%4."/>
+      <w:lvlJc w:val="left"/>
+      <w:pPr>
+        <w:ind w:left="1920" w:hanging="480"/>
+      </w:pPr>
+    </w:lvl>
+    <w:lvl w:ilvl="4" w:tplc="04090019" w:tentative="1">
+      <w:start w:val="1"/>
+      <w:numFmt w:val="ideographTraditional"/>
+      <w:lvlText w:val="%5、"/>
+      <w:lvlJc w:val="left"/>
+      <w:pPr>
+        <w:ind w:left="2400" w:hanging="480"/>
+      </w:pPr>
+    </w:lvl>
+    <w:lvl w:ilvl="5" w:tplc="0409001B" w:tentative="1">
+      <w:start w:val="1"/>
+      <w:numFmt w:val="lowerRoman"/>
+      <w:lvlText w:val="%6."/>
+      <w:lvlJc w:val="right"/>
+      <w:pPr>
+        <w:ind w:left="2880" w:hanging="480"/>
+      </w:pPr>
+    </w:lvl>
+    <w:lvl w:ilvl="6" w:tplc="0409000F" w:tentative="1">
+      <w:start w:val="1"/>
+      <w:numFmt w:val="decimal"/>
+      <w:lvlText w:val="%7."/>
+      <w:lvlJc w:val="left"/>
+      <w:pPr>
+        <w:ind w:left="3360" w:hanging="480"/>
+      </w:pPr>
+    </w:lvl>
+    <w:lvl w:ilvl="7" w:tplc="04090019" w:tentative="1">
+      <w:start w:val="1"/>
+      <w:numFmt w:val="ideographTraditional"/>
+      <w:lvlText w:val="%8、"/>
+      <w:lvlJc w:val="left"/>
+      <w:pPr>
+        <w:ind w:left="3840" w:hanging="480"/>
+      </w:pPr>
+    </w:lvl>
+    <w:lvl w:ilvl="8" w:tplc="0409001B" w:tentative="1">
+      <w:start w:val="1"/>
+      <w:numFmt w:val="lowerRoman"/>
+      <w:lvlText w:val="%9."/>
+      <w:lvlJc w:val="right"/>
+      <w:pPr>
+        <w:ind w:left="4320" w:hanging="480"/>
+      </w:pPr>
+    </w:lvl>
+  </w:abstractNum>
+  <w:abstractNum w:abstractNumId="10">
+    <w:nsid w:val="4D2F575D"/>
+    <w:multiLevelType w:val="hybridMultilevel"/>
+    <w:tmpl w:val="C1EE6ABA"/>
+    <w:lvl w:ilvl="0" w:tplc="04090001">
+      <w:start w:val="1"/>
+      <w:numFmt w:val="bullet"/>
+      <w:lvlText w:val=""/>
+      <w:lvlJc w:val="left"/>
+      <w:pPr>
+        <w:ind w:left="480" w:hanging="480"/>
+      </w:pPr>
+      <w:rPr>
+        <w:rFonts w:ascii="Wingdings" w:hAnsi="Wingdings" w:hint="default"/>
+      </w:rPr>
+    </w:lvl>
+    <w:lvl w:ilvl="1" w:tplc="04090003" w:tentative="1">
+      <w:start w:val="1"/>
+      <w:numFmt w:val="bullet"/>
+      <w:lvlText w:val=""/>
+      <w:lvlJc w:val="left"/>
+      <w:pPr>
+        <w:ind w:left="960" w:hanging="480"/>
+      </w:pPr>
+      <w:rPr>
+        <w:rFonts w:ascii="Wingdings" w:hAnsi="Wingdings" w:hint="default"/>
+      </w:rPr>
+    </w:lvl>
+    <w:lvl w:ilvl="2" w:tplc="04090005" w:tentative="1">
+      <w:start w:val="1"/>
+      <w:numFmt w:val="bullet"/>
+      <w:lvlText w:val=""/>
+      <w:lvlJc w:val="left"/>
+      <w:pPr>
+        <w:ind w:left="1440" w:hanging="480"/>
+      </w:pPr>
+      <w:rPr>
+        <w:rFonts w:ascii="Wingdings" w:hAnsi="Wingdings" w:hint="default"/>
+      </w:rPr>
+    </w:lvl>
+    <w:lvl w:ilvl="3" w:tplc="04090001" w:tentative="1">
+      <w:start w:val="1"/>
+      <w:numFmt w:val="bullet"/>
+      <w:lvlText w:val=""/>
+      <w:lvlJc w:val="left"/>
+      <w:pPr>
+        <w:ind w:left="1920" w:hanging="480"/>
+      </w:pPr>
+      <w:rPr>
+        <w:rFonts w:ascii="Wingdings" w:hAnsi="Wingdings" w:hint="default"/>
+      </w:rPr>
+    </w:lvl>
+    <w:lvl w:ilvl="4" w:tplc="04090003" w:tentative="1">
+      <w:start w:val="1"/>
+      <w:numFmt w:val="bullet"/>
+      <w:lvlText w:val=""/>
+      <w:lvlJc w:val="left"/>
+      <w:pPr>
+        <w:ind w:left="2400" w:hanging="480"/>
+      </w:pPr>
+      <w:rPr>
+        <w:rFonts w:ascii="Wingdings" w:hAnsi="Wingdings" w:hint="default"/>
+      </w:rPr>
+    </w:lvl>
+    <w:lvl w:ilvl="5" w:tplc="04090005" w:tentative="1">
+      <w:start w:val="1"/>
+      <w:numFmt w:val="bullet"/>
+      <w:lvlText w:val=""/>
+      <w:lvlJc w:val="left"/>
+      <w:pPr>
+        <w:ind w:left="2880" w:hanging="480"/>
+      </w:pPr>
+      <w:rPr>
+        <w:rFonts w:ascii="Wingdings" w:hAnsi="Wingdings" w:hint="default"/>
+      </w:rPr>
+    </w:lvl>
+    <w:lvl w:ilvl="6" w:tplc="04090001" w:tentative="1">
+      <w:start w:val="1"/>
+      <w:numFmt w:val="bullet"/>
+      <w:lvlText w:val=""/>
+      <w:lvlJc w:val="left"/>
+      <w:pPr>
+        <w:ind w:left="3360" w:hanging="480"/>
+      </w:pPr>
+      <w:rPr>
+        <w:rFonts w:ascii="Wingdings" w:hAnsi="Wingdings" w:hint="default"/>
+      </w:rPr>
+    </w:lvl>
+    <w:lvl w:ilvl="7" w:tplc="04090003" w:tentative="1">
+      <w:start w:val="1"/>
+      <w:numFmt w:val="bullet"/>
+      <w:lvlText w:val=""/>
+      <w:lvlJc w:val="left"/>
+      <w:pPr>
+        <w:ind w:left="3840" w:hanging="480"/>
+      </w:pPr>
+      <w:rPr>
+        <w:rFonts w:ascii="Wingdings" w:hAnsi="Wingdings" w:hint="default"/>
+      </w:rPr>
+    </w:lvl>
+    <w:lvl w:ilvl="8" w:tplc="04090005" w:tentative="1">
+      <w:start w:val="1"/>
+      <w:numFmt w:val="bullet"/>
+      <w:lvlText w:val=""/>
+      <w:lvlJc w:val="left"/>
+      <w:pPr>
+        <w:ind w:left="4320" w:hanging="480"/>
+      </w:pPr>
+      <w:rPr>
+        <w:rFonts w:ascii="Wingdings" w:hAnsi="Wingdings" w:hint="default"/>
+      </w:rPr>
+    </w:lvl>
+  </w:abstractNum>
+  <w:abstractNum w:abstractNumId="11">
+    <w:nsid w:val="5BDF4220"/>
+    <w:multiLevelType w:val="hybridMultilevel"/>
+    <w:tmpl w:val="1E4CB4A4"/>
+    <w:lvl w:ilvl="0" w:tplc="0409000F">
+      <w:start w:val="1"/>
+      <w:numFmt w:val="decimal"/>
+      <w:lvlText w:val="%1."/>
+      <w:lvlJc w:val="left"/>
+      <w:pPr>
+        <w:ind w:left="480" w:hanging="480"/>
+      </w:pPr>
+    </w:lvl>
+    <w:lvl w:ilvl="1" w:tplc="04090019" w:tentative="1">
+      <w:start w:val="1"/>
+      <w:numFmt w:val="ideographTraditional"/>
+      <w:lvlText w:val="%2、"/>
+      <w:lvlJc w:val="left"/>
+      <w:pPr>
+        <w:ind w:left="960" w:hanging="480"/>
+      </w:pPr>
+    </w:lvl>
+    <w:lvl w:ilvl="2" w:tplc="0409001B" w:tentative="1">
+      <w:start w:val="1"/>
+      <w:numFmt w:val="lowerRoman"/>
+      <w:lvlText w:val="%3."/>
+      <w:lvlJc w:val="right"/>
+      <w:pPr>
+        <w:ind w:left="1440" w:hanging="480"/>
+      </w:pPr>
+    </w:lvl>
+    <w:lvl w:ilvl="3" w:tplc="0409000F" w:tentative="1">
+      <w:start w:val="1"/>
+      <w:numFmt w:val="decimal"/>
+      <w:lvlText w:val="%4."/>
+      <w:lvlJc w:val="left"/>
+      <w:pPr>
+        <w:ind w:left="1920" w:hanging="480"/>
+      </w:pPr>
+    </w:lvl>
+    <w:lvl w:ilvl="4" w:tplc="04090019" w:tentative="1">
+      <w:start w:val="1"/>
+      <w:numFmt w:val="ideographTraditional"/>
+      <w:lvlText w:val="%5、"/>
+      <w:lvlJc w:val="left"/>
+      <w:pPr>
+        <w:ind w:left="2400" w:hanging="480"/>
+      </w:pPr>
+    </w:lvl>
+    <w:lvl w:ilvl="5" w:tplc="0409001B" w:tentative="1">
+      <w:start w:val="1"/>
+      <w:numFmt w:val="lowerRoman"/>
+      <w:lvlText w:val="%6."/>
+      <w:lvlJc w:val="right"/>
+      <w:pPr>
+        <w:ind w:left="2880" w:hanging="480"/>
+      </w:pPr>
+    </w:lvl>
+    <w:lvl w:ilvl="6" w:tplc="0409000F" w:tentative="1">
+      <w:start w:val="1"/>
+      <w:numFmt w:val="decimal"/>
+      <w:lvlText w:val="%7."/>
+      <w:lvlJc w:val="left"/>
+      <w:pPr>
+        <w:ind w:left="3360" w:hanging="480"/>
+      </w:pPr>
+    </w:lvl>
+    <w:lvl w:ilvl="7" w:tplc="04090019" w:tentative="1">
+      <w:start w:val="1"/>
+      <w:numFmt w:val="ideographTraditional"/>
+      <w:lvlText w:val="%8、"/>
+      <w:lvlJc w:val="left"/>
+      <w:pPr>
+        <w:ind w:left="3840" w:hanging="480"/>
+      </w:pPr>
+    </w:lvl>
+    <w:lvl w:ilvl="8" w:tplc="0409001B" w:tentative="1">
+      <w:start w:val="1"/>
+      <w:numFmt w:val="lowerRoman"/>
+      <w:lvlText w:val="%9."/>
+      <w:lvlJc w:val="right"/>
+      <w:pPr>
+        <w:ind w:left="4320" w:hanging="480"/>
+      </w:pPr>
+    </w:lvl>
+  </w:abstractNum>
+  <w:abstractNum w:abstractNumId="12">
     <w:nsid w:val="67277FF2"/>
     <w:multiLevelType w:val="hybridMultilevel"/>
     <w:tmpl w:val="75A015D8"/>
@@ -3578,7 +4412,7 @@
       </w:pPr>
     </w:lvl>
   </w:abstractNum>
-  <w:abstractNum w:abstractNumId="9">
+  <w:abstractNum w:abstractNumId="13">
     <w:nsid w:val="695E0FBA"/>
     <w:multiLevelType w:val="hybridMultilevel"/>
     <w:tmpl w:val="32F89BA4"/>
@@ -3691,7 +4525,7 @@
       </w:rPr>
     </w:lvl>
   </w:abstractNum>
-  <w:abstractNum w:abstractNumId="10">
+  <w:abstractNum w:abstractNumId="14">
     <w:nsid w:val="76A729DE"/>
     <w:multiLevelType w:val="hybridMultilevel"/>
     <w:tmpl w:val="DB2E1B3A"/>
@@ -3804,7 +4638,7 @@
       </w:rPr>
     </w:lvl>
   </w:abstractNum>
-  <w:abstractNum w:abstractNumId="11">
+  <w:abstractNum w:abstractNumId="15">
     <w:nsid w:val="7DEB7479"/>
     <w:multiLevelType w:val="hybridMultilevel"/>
     <w:tmpl w:val="08AC26B8"/>
@@ -3891,40 +4725,52 @@
     </w:lvl>
   </w:abstractNum>
   <w:num w:numId="1">
-    <w:abstractNumId w:val="9"/>
+    <w:abstractNumId w:val="13"/>
   </w:num>
   <w:num w:numId="2">
-    <w:abstractNumId w:val="1"/>
+    <w:abstractNumId w:val="2"/>
   </w:num>
   <w:num w:numId="3">
+    <w:abstractNumId w:val="5"/>
+  </w:num>
+  <w:num w:numId="4">
+    <w:abstractNumId w:val="15"/>
+  </w:num>
+  <w:num w:numId="5">
+    <w:abstractNumId w:val="7"/>
+  </w:num>
+  <w:num w:numId="6">
     <w:abstractNumId w:val="4"/>
   </w:num>
-  <w:num w:numId="4">
-    <w:abstractNumId w:val="11"/>
-  </w:num>
-  <w:num w:numId="5">
-    <w:abstractNumId w:val="6"/>
-  </w:num>
-  <w:num w:numId="6">
-    <w:abstractNumId w:val="3"/>
-  </w:num>
   <w:num w:numId="7">
-    <w:abstractNumId w:val="8"/>
+    <w:abstractNumId w:val="12"/>
   </w:num>
   <w:num w:numId="8">
     <w:abstractNumId w:val="0"/>
   </w:num>
   <w:num w:numId="9">
+    <w:abstractNumId w:val="14"/>
+  </w:num>
+  <w:num w:numId="10">
+    <w:abstractNumId w:val="8"/>
+  </w:num>
+  <w:num w:numId="11">
+    <w:abstractNumId w:val="6"/>
+  </w:num>
+  <w:num w:numId="12">
+    <w:abstractNumId w:val="3"/>
+  </w:num>
+  <w:num w:numId="13">
+    <w:abstractNumId w:val="1"/>
+  </w:num>
+  <w:num w:numId="14">
+    <w:abstractNumId w:val="9"/>
+  </w:num>
+  <w:num w:numId="15">
     <w:abstractNumId w:val="10"/>
   </w:num>
-  <w:num w:numId="10">
-    <w:abstractNumId w:val="7"/>
-  </w:num>
-  <w:num w:numId="11">
-    <w:abstractNumId w:val="5"/>
-  </w:num>
-  <w:num w:numId="12">
-    <w:abstractNumId w:val="2"/>
+  <w:num w:numId="16">
+    <w:abstractNumId w:val="11"/>
   </w:num>
 </w:numbering>
 </file>
@@ -4126,6 +4972,21 @@
       <w:ind w:leftChars="200" w:left="480"/>
     </w:pPr>
   </w:style>
+  <w:style w:type="character" w:customStyle="1" w:styleId="hljs-variable">
+    <w:name w:val="hljs-variable"/>
+    <w:basedOn w:val="a0"/>
+    <w:rsid w:val="00FD3A74"/>
+  </w:style>
+  <w:style w:type="character" w:customStyle="1" w:styleId="hljs-keyword">
+    <w:name w:val="hljs-keyword"/>
+    <w:basedOn w:val="a0"/>
+    <w:rsid w:val="00FD3A74"/>
+  </w:style>
+  <w:style w:type="character" w:customStyle="1" w:styleId="hljs-number">
+    <w:name w:val="hljs-number"/>
+    <w:basedOn w:val="a0"/>
+    <w:rsid w:val="00FD3A74"/>
+  </w:style>
 </w:styles>
 </file>
 
@@ -4325,6 +5186,21 @@
     <w:pPr>
       <w:ind w:leftChars="200" w:left="480"/>
     </w:pPr>
+  </w:style>
+  <w:style w:type="character" w:customStyle="1" w:styleId="hljs-variable">
+    <w:name w:val="hljs-variable"/>
+    <w:basedOn w:val="a0"/>
+    <w:rsid w:val="00FD3A74"/>
+  </w:style>
+  <w:style w:type="character" w:customStyle="1" w:styleId="hljs-keyword">
+    <w:name w:val="hljs-keyword"/>
+    <w:basedOn w:val="a0"/>
+    <w:rsid w:val="00FD3A74"/>
+  </w:style>
+  <w:style w:type="character" w:customStyle="1" w:styleId="hljs-number">
+    <w:name w:val="hljs-number"/>
+    <w:basedOn w:val="a0"/>
+    <w:rsid w:val="00FD3A74"/>
   </w:style>
 </w:styles>
 </file>

</xml_diff>